<commit_message>
+ Final Final Documentation
</commit_message>
<xml_diff>
--- a/Documentation.docx
+++ b/Documentation.docx
@@ -37,6 +37,40 @@
         </w:rPr>
         <w:t>Rent a Car</w:t>
       </w:r>
+    </w:p>
+    <w:p>
+      <w:pPr>
+        <w:jc w:val="both"/>
+        <w:rPr>
+          <w:sz w:val="24"/>
+        </w:rPr>
+      </w:pPr>
+      <w:r>
+        <w:rPr>
+          <w:rFonts w:asciiTheme="majorHAnsi" w:hAnsiTheme="majorHAnsi"/>
+          <w:sz w:val="28"/>
+          <w:szCs w:val="28"/>
+          <w:lang w:val="en-US"/>
+        </w:rPr>
+        <w:t xml:space="preserve">GitHub </w:t>
+      </w:r>
+      <w:r>
+        <w:rPr>
+          <w:rFonts w:asciiTheme="majorHAnsi" w:hAnsiTheme="majorHAnsi"/>
+          <w:sz w:val="28"/>
+          <w:szCs w:val="28"/>
+        </w:rPr>
+        <w:t xml:space="preserve">Линк: </w:t>
+      </w:r>
+      <w:hyperlink r:id="rId6" w:history="1">
+        <w:r>
+          <w:rPr>
+            <w:rStyle w:val="Hyperlink"/>
+            <w:sz w:val="24"/>
+          </w:rPr>
+          <w:t>https://github.com/suatalikoch/RentACar</w:t>
+        </w:r>
+      </w:hyperlink>
     </w:p>
     <w:p>
       <w:pPr>
@@ -387,7 +421,14 @@
         <w:rPr>
           <w:sz w:val="24"/>
         </w:rPr>
-        <w:t>Кратко описание (съдържащо техническа информация), по избор: Допълнителна информация за автомобила, която може да включва технически спецификации като обем на двигателя, мощност, вид на горивото, вид скоростна кутия, консумация на гориво и други релевантни данни.</w:t>
+        <w:t xml:space="preserve">Кратко описание (съдържащо техническа информация), по избор: Допълнителна информация за автомобила, която може да включва технически спецификации като обем на двигателя, мощност, вид на </w:t>
+      </w:r>
+      <w:r>
+        <w:rPr>
+          <w:sz w:val="24"/>
+        </w:rPr>
+        <w:lastRenderedPageBreak/>
+        <w:t>горивото, вид скоростна кутия, консумация на гориво и други релевантни данни.</w:t>
       </w:r>
     </w:p>
     <w:p>
@@ -407,7 +448,6 @@
         <w:rPr>
           <w:sz w:val="24"/>
         </w:rPr>
-        <w:lastRenderedPageBreak/>
         <w:t>Цена за наем на автомобила/ден: Цената, която потребителят трябва да плати за наем на автомобила за един ден, като тази цена може да варира в зависимост от модела на автомобила</w:t>
       </w:r>
       <w:r>
@@ -672,7 +712,16 @@
           <w:sz w:val="24"/>
           <w:szCs w:val="24"/>
         </w:rPr>
-        <w:t>При работата ни на проекта, всеки от нас имаше шанс да опита различни неща. Например, всеки от нас работеше върху различни части на проекта, така че после да можем да ги съчетаем по-лесно. Ние си разделяхме и пробвахме нови идеи. Това ни помогна да научим повече и да направим продукта по-добър. Всеки от нас беше важна част от екипа, като същевременно си разменяхме идеи и знания, за да направим нещата по-добри.</w:t>
+        <w:t xml:space="preserve">При работата ни на проекта, всеки от нас имаше шанс да опита различни неща. Например, всеки от нас работеше върху различни части на проекта, така че после да можем да ги съчетаем по-лесно. Ние си разделяхме и пробвахме нови идеи. Това ни помогна да научим повече и да направим продукта по-добър. Всеки от нас беше важна част от екипа, като същевременно си разменяхме идеи и знания, за да направим </w:t>
+      </w:r>
+      <w:r>
+        <w:rPr>
+          <w:rFonts w:asciiTheme="majorHAnsi" w:hAnsiTheme="majorHAnsi"/>
+          <w:sz w:val="24"/>
+          <w:szCs w:val="24"/>
+        </w:rPr>
+        <w:lastRenderedPageBreak/>
+        <w:t>нещата по-добри.</w:t>
       </w:r>
       <w:r>
         <w:t xml:space="preserve"> </w:t>
@@ -700,7 +749,6 @@
           <w:sz w:val="28"/>
           <w:szCs w:val="28"/>
         </w:rPr>
-        <w:lastRenderedPageBreak/>
         <w:t xml:space="preserve">3. </w:t>
       </w:r>
       <w:r>
@@ -971,6 +1019,7 @@
         </w:rPr>
       </w:pPr>
       <w:r>
+        <w:lastRenderedPageBreak/>
         <w:t>Проучваме различни технологии и програмни езици, които да използваме за разработката на системата. Избираме тези, които най-добре отговарят на изискванията на проекта и възможностите на екипа.</w:t>
       </w:r>
     </w:p>
@@ -997,7 +1046,6 @@
           <w:sz w:val="28"/>
           <w:szCs w:val="28"/>
         </w:rPr>
-        <w:lastRenderedPageBreak/>
         <w:t>Създаване на дизайн:</w:t>
       </w:r>
     </w:p>
@@ -1278,7 +1326,6 @@
           <w:sz w:val="28"/>
           <w:szCs w:val="28"/>
         </w:rPr>
-        <w:lastRenderedPageBreak/>
         <w:t>7</w:t>
       </w:r>
       <w:r>
@@ -3166,6 +3213,29 @@
     <w:locked/>
     <w:rsid w:val="00931AA8"/>
   </w:style>
+  <w:style w:type="character" w:styleId="Hyperlink">
+    <w:name w:val="Hyperlink"/>
+    <w:basedOn w:val="DefaultParagraphFont"/>
+    <w:uiPriority w:val="99"/>
+    <w:unhideWhenUsed/>
+    <w:rsid w:val="00424D7A"/>
+    <w:rPr>
+      <w:color w:val="0000FF"/>
+      <w:u w:val="single"/>
+    </w:rPr>
+  </w:style>
+  <w:style w:type="character" w:styleId="UnresolvedMention">
+    <w:name w:val="Unresolved Mention"/>
+    <w:basedOn w:val="DefaultParagraphFont"/>
+    <w:uiPriority w:val="99"/>
+    <w:semiHidden/>
+    <w:unhideWhenUsed/>
+    <w:rsid w:val="00424D7A"/>
+    <w:rPr>
+      <w:color w:val="605E5C"/>
+      <w:shd w:val="clear" w:color="auto" w:fill="E1DFDD"/>
+    </w:rPr>
+  </w:style>
 </w:styles>
 </file>
 
@@ -3462,4 +3532,16 @@
     </a:ext>
   </a:extLst>
 </a:theme>
+</file>
+
+<file path=customXml/item1.xml><?xml version="1.0" encoding="utf-8"?>
+<b:Sources xmlns:b="http://schemas.openxmlformats.org/officeDocument/2006/bibliography" xmlns="http://schemas.openxmlformats.org/officeDocument/2006/bibliography" SelectedStyle="\APASixthEditionOfficeOnline.xsl" StyleName="APA" Version="6"/>
+</file>
+
+<file path=customXml/itemProps1.xml><?xml version="1.0" encoding="utf-8"?>
+<ds:datastoreItem xmlns:ds="http://schemas.openxmlformats.org/officeDocument/2006/customXml" ds:itemID="{DC7620A8-A16D-45D4-B494-13968BACC921}">
+  <ds:schemaRefs>
+    <ds:schemaRef ds:uri="http://schemas.openxmlformats.org/officeDocument/2006/bibliography"/>
+  </ds:schemaRefs>
+</ds:datastoreItem>
 </file>
</xml_diff>